<commit_message>
New: Data Flow Diagram
</commit_message>
<xml_diff>
--- a/Дипломын ажил Г.Дашранжин.docx
+++ b/Дипломын ажил Г.Дашранжин.docx
@@ -9077,16 +9077,7 @@
           <w:szCs w:val="28"/>
           <w:lang w:val="mn-MN"/>
         </w:rPr>
-        <w:t>Юзкейс</w:t>
-      </w:r>
-      <w:r>
-        <w:rPr>
-          <w:rFonts w:ascii="Times New Roman" w:hAnsi="Times New Roman" w:cs="Times New Roman"/>
-          <w:sz w:val="28"/>
-          <w:szCs w:val="28"/>
-          <w:lang w:val="mn-MN"/>
-        </w:rPr>
-        <w:t xml:space="preserve"> дескрипшн</w:t>
+        <w:t>Юзкейс дескрипшн</w:t>
       </w:r>
     </w:p>
     <w:p>
@@ -9109,16 +9100,7 @@
           <w:szCs w:val="28"/>
           <w:lang w:val="mn-MN"/>
         </w:rPr>
-        <w:t>Юзкейс</w:t>
-      </w:r>
-      <w:r>
-        <w:rPr>
-          <w:rFonts w:ascii="Times New Roman" w:hAnsi="Times New Roman" w:cs="Times New Roman"/>
-          <w:sz w:val="28"/>
-          <w:szCs w:val="28"/>
-          <w:lang w:val="mn-MN"/>
-        </w:rPr>
-        <w:t xml:space="preserve"> сценарио</w:t>
+        <w:t>Юзкейс сценарио</w:t>
       </w:r>
     </w:p>
     <w:p>
@@ -9165,6 +9147,29 @@
           <w:lang w:val="mn-MN"/>
         </w:rPr>
         <w:t xml:space="preserve"> Дарааллын диаграм</w:t>
+      </w:r>
+    </w:p>
+    <w:p>
+      <w:pPr>
+        <w:pStyle w:val="ListParagraph"/>
+        <w:numPr>
+          <w:ilvl w:val="1"/>
+          <w:numId w:val="3"/>
+        </w:numPr>
+        <w:rPr>
+          <w:rFonts w:ascii="Times New Roman" w:hAnsi="Times New Roman" w:cs="Times New Roman"/>
+          <w:sz w:val="28"/>
+          <w:szCs w:val="28"/>
+        </w:rPr>
+      </w:pPr>
+      <w:r>
+        <w:rPr>
+          <w:rFonts w:ascii="Times New Roman" w:hAnsi="Times New Roman" w:cs="Times New Roman"/>
+          <w:sz w:val="28"/>
+          <w:szCs w:val="28"/>
+          <w:lang w:val="mn-MN"/>
+        </w:rPr>
+        <w:t xml:space="preserve"> Өгөгдлийн урсгалын диаграм</w:t>
       </w:r>
     </w:p>
     <w:p>
@@ -15002,16 +15007,7 @@
           <w:szCs w:val="28"/>
           <w:lang w:val="mn-MN"/>
         </w:rPr>
-        <w:t xml:space="preserve"> </w:t>
-      </w:r>
-      <w:r>
-        <w:rPr>
-          <w:rFonts w:ascii="Times New Roman" w:hAnsi="Times New Roman" w:cs="Times New Roman"/>
-          <w:sz w:val="28"/>
-          <w:szCs w:val="28"/>
-          <w:lang w:val="mn-MN"/>
-        </w:rPr>
-        <w:t>дескрипшн</w:t>
+        <w:t xml:space="preserve"> дескрипшн</w:t>
       </w:r>
     </w:p>
     <w:tbl>
@@ -16246,25 +16242,7 @@
                 <w:szCs w:val="28"/>
                 <w:lang w:val="mn-MN"/>
               </w:rPr>
-              <w:t xml:space="preserve">Өгөгдлийн сангаас </w:t>
-            </w:r>
-            <w:r>
-              <w:rPr>
-                <w:rFonts w:ascii="Times New Roman" w:hAnsi="Times New Roman" w:cs="Times New Roman"/>
-                <w:sz w:val="28"/>
-                <w:szCs w:val="28"/>
-                <w:lang w:val="mn-MN"/>
-              </w:rPr>
-              <w:t>тухайн байгууллагыг дагадаг хэрэглэчдийн нас хүйсийн мэдээллийг</w:t>
-            </w:r>
-            <w:r>
-              <w:rPr>
-                <w:rFonts w:ascii="Times New Roman" w:hAnsi="Times New Roman" w:cs="Times New Roman"/>
-                <w:sz w:val="28"/>
-                <w:szCs w:val="28"/>
-                <w:lang w:val="mn-MN"/>
-              </w:rPr>
-              <w:t xml:space="preserve"> шүүнэ</w:t>
+              <w:t>Өгөгдлийн сангаас тухайн байгууллагыг дагадаг хэрэглэчдийн нас хүйсийн мэдээллийг шүүнэ</w:t>
             </w:r>
             <w:r>
               <w:rPr>
@@ -17065,16 +17043,7 @@
                 <w:szCs w:val="28"/>
                 <w:lang w:val="mn-MN"/>
               </w:rPr>
-              <w:t>г</w:t>
-            </w:r>
-            <w:r>
-              <w:rPr>
-                <w:rFonts w:ascii="Times New Roman" w:hAnsi="Times New Roman" w:cs="Times New Roman"/>
-                <w:sz w:val="28"/>
-                <w:szCs w:val="28"/>
-                <w:lang w:val="mn-MN"/>
-              </w:rPr>
-              <w:t>арчиг</w:t>
+              <w:t>гарчиг</w:t>
             </w:r>
             <w:r>
               <w:rPr>
@@ -17797,16 +17766,7 @@
                 <w:lang w:val="mn-MN"/>
               </w:rPr>
               <w:lastRenderedPageBreak/>
-              <w:t>Хэрэглэгчийн</w:t>
-            </w:r>
-            <w:r>
-              <w:rPr>
-                <w:rFonts w:ascii="Times New Roman" w:hAnsi="Times New Roman" w:cs="Times New Roman"/>
-                <w:sz w:val="28"/>
-                <w:szCs w:val="28"/>
-                <w:lang w:val="mn-MN"/>
-              </w:rPr>
-              <w:t xml:space="preserve"> үйлдлүүд</w:t>
+              <w:t>Хэрэглэгчийн үйлдлүүд</w:t>
             </w:r>
           </w:p>
         </w:tc>
@@ -19979,7 +19939,7 @@
                 <w:szCs w:val="28"/>
                 <w:lang w:val="mn-MN"/>
               </w:rPr>
-              <w:t xml:space="preserve">дахь </w:t>
+              <w:t>дахь хэрэглэгчийн дагадаг байгууллагын</w:t>
             </w:r>
             <w:r>
               <w:rPr>
@@ -19988,7 +19948,7 @@
                 <w:szCs w:val="28"/>
                 <w:lang w:val="mn-MN"/>
               </w:rPr>
-              <w:t>х</w:t>
+              <w:t xml:space="preserve"> жагсаалтаас тухайн байгууллагыг</w:t>
             </w:r>
             <w:r>
               <w:rPr>
@@ -19997,34 +19957,7 @@
                 <w:szCs w:val="28"/>
                 <w:lang w:val="mn-MN"/>
               </w:rPr>
-              <w:t>эрэглэгчийн дагадаг байгууллагын</w:t>
-            </w:r>
-            <w:r>
-              <w:rPr>
-                <w:rFonts w:ascii="Times New Roman" w:hAnsi="Times New Roman" w:cs="Times New Roman"/>
-                <w:sz w:val="28"/>
-                <w:szCs w:val="28"/>
-                <w:lang w:val="mn-MN"/>
-              </w:rPr>
-              <w:t xml:space="preserve"> жагсаалтаас тухайн байгууллагыг</w:t>
-            </w:r>
-            <w:r>
-              <w:rPr>
-                <w:rFonts w:ascii="Times New Roman" w:hAnsi="Times New Roman" w:cs="Times New Roman"/>
-                <w:sz w:val="28"/>
-                <w:szCs w:val="28"/>
-                <w:lang w:val="mn-MN"/>
-              </w:rPr>
-              <w:t xml:space="preserve"> хасан</w:t>
-            </w:r>
-            <w:r>
-              <w:rPr>
-                <w:rFonts w:ascii="Times New Roman" w:hAnsi="Times New Roman" w:cs="Times New Roman"/>
-                <w:sz w:val="28"/>
-                <w:szCs w:val="28"/>
-                <w:lang w:val="mn-MN"/>
-              </w:rPr>
-              <w:t xml:space="preserve"> шинэчилнэ</w:t>
+              <w:t xml:space="preserve"> хасан шинэчилнэ</w:t>
             </w:r>
           </w:p>
         </w:tc>
@@ -20782,16 +20715,7 @@
           <w:lang w:val="mn-MN"/>
         </w:rPr>
         <w:lastRenderedPageBreak/>
-        <w:t>Юзкейс</w:t>
-      </w:r>
-      <w:r>
-        <w:rPr>
-          <w:rFonts w:ascii="Times New Roman" w:hAnsi="Times New Roman" w:cs="Times New Roman"/>
-          <w:sz w:val="28"/>
-          <w:szCs w:val="28"/>
-          <w:lang w:val="mn-MN"/>
-        </w:rPr>
-        <w:t xml:space="preserve"> сценарио</w:t>
+        <w:t>Юзкейс сценарио</w:t>
       </w:r>
     </w:p>
     <w:tbl>
@@ -22017,52 +21941,7 @@
                 <w:szCs w:val="28"/>
                 <w:lang w:val="mn-MN"/>
               </w:rPr>
-              <w:t xml:space="preserve">Нийтлэл </w:t>
-            </w:r>
-            <w:r>
-              <w:rPr>
-                <w:rFonts w:ascii="Times New Roman" w:hAnsi="Times New Roman" w:cs="Times New Roman"/>
-                <w:sz w:val="28"/>
-                <w:szCs w:val="28"/>
-                <w:lang w:val="mn-MN"/>
-              </w:rPr>
-              <w:t>уншихыг</w:t>
-            </w:r>
-            <w:r>
-              <w:rPr>
-                <w:rFonts w:ascii="Times New Roman" w:hAnsi="Times New Roman" w:cs="Times New Roman"/>
-                <w:sz w:val="28"/>
-                <w:szCs w:val="28"/>
-                <w:lang w:val="mn-MN"/>
-              </w:rPr>
-              <w:t xml:space="preserve"> хүсч буй </w:t>
-            </w:r>
-            <w:r>
-              <w:rPr>
-                <w:rFonts w:ascii="Times New Roman" w:hAnsi="Times New Roman" w:cs="Times New Roman"/>
-                <w:sz w:val="28"/>
-                <w:szCs w:val="28"/>
-                <w:lang w:val="mn-MN"/>
-              </w:rPr>
-              <w:t>хэрэглэгч</w:t>
-            </w:r>
-            <w:r>
-              <w:rPr>
-                <w:rFonts w:ascii="Times New Roman" w:hAnsi="Times New Roman" w:cs="Times New Roman"/>
-                <w:sz w:val="28"/>
-                <w:szCs w:val="28"/>
-                <w:lang w:val="mn-MN"/>
-              </w:rPr>
-              <w:t xml:space="preserve"> нь веб аппликейшн</w:t>
-            </w:r>
-            <w:r>
-              <w:rPr>
-                <w:rFonts w:ascii="Times New Roman" w:hAnsi="Times New Roman" w:cs="Times New Roman"/>
-                <w:sz w:val="28"/>
-                <w:szCs w:val="28"/>
-                <w:lang w:val="mn-MN"/>
-              </w:rPr>
-              <w:t>аар</w:t>
+              <w:t>Нийтлэл уншихыг хүсч буй хэрэглэгч нь веб аппликейшнаар</w:t>
             </w:r>
             <w:r>
               <w:rPr>
@@ -22457,25 +22336,7 @@
                 <w:szCs w:val="28"/>
                 <w:lang w:val="mn-MN"/>
               </w:rPr>
-              <w:t xml:space="preserve">Бүртгэл үүсгэснээр </w:t>
-            </w:r>
-            <w:r>
-              <w:rPr>
-                <w:rFonts w:ascii="Times New Roman" w:hAnsi="Times New Roman" w:cs="Times New Roman"/>
-                <w:sz w:val="28"/>
-                <w:szCs w:val="28"/>
-                <w:lang w:val="mn-MN"/>
-              </w:rPr>
-              <w:t>хэрэглэгчийн</w:t>
-            </w:r>
-            <w:r>
-              <w:rPr>
-                <w:rFonts w:ascii="Times New Roman" w:hAnsi="Times New Roman" w:cs="Times New Roman"/>
-                <w:sz w:val="28"/>
-                <w:szCs w:val="28"/>
-                <w:lang w:val="mn-MN"/>
-              </w:rPr>
-              <w:t xml:space="preserve"> э</w:t>
+              <w:t>Бүртгэл үүсгэснээр хэрэглэгчийн э</w:t>
             </w:r>
             <w:r>
               <w:rPr>
@@ -22539,16 +22400,7 @@
                 <w:szCs w:val="28"/>
                 <w:lang w:val="mn-MN"/>
               </w:rPr>
-              <w:t>Хэрэглэгч</w:t>
-            </w:r>
-            <w:r>
-              <w:rPr>
-                <w:rFonts w:ascii="Times New Roman" w:hAnsi="Times New Roman" w:cs="Times New Roman"/>
-                <w:sz w:val="28"/>
-                <w:szCs w:val="28"/>
-                <w:lang w:val="mn-MN"/>
-              </w:rPr>
-              <w:t xml:space="preserve"> нь тухайн линкээр орж бүртгэлээ баталгаажуулна</w:t>
+              <w:t>Хэрэглэгч нь тухайн линкээр орж бүртгэлээ баталгаажуулна</w:t>
             </w:r>
           </w:p>
         </w:tc>
@@ -22706,25 +22558,7 @@
                 <w:szCs w:val="28"/>
                 <w:lang w:val="mn-MN"/>
               </w:rPr>
-              <w:t xml:space="preserve">Нэвтрэх үед бүртгэлтэй </w:t>
-            </w:r>
-            <w:r>
-              <w:rPr>
-                <w:rFonts w:ascii="Times New Roman" w:hAnsi="Times New Roman" w:cs="Times New Roman"/>
-                <w:sz w:val="28"/>
-                <w:szCs w:val="28"/>
-                <w:lang w:val="mn-MN"/>
-              </w:rPr>
-              <w:t>хэрэглэгч</w:t>
-            </w:r>
-            <w:r>
-              <w:rPr>
-                <w:rFonts w:ascii="Times New Roman" w:hAnsi="Times New Roman" w:cs="Times New Roman"/>
-                <w:sz w:val="28"/>
-                <w:szCs w:val="28"/>
-                <w:lang w:val="mn-MN"/>
-              </w:rPr>
-              <w:t xml:space="preserve"> мөн эсэхийг баталгаажуулж хандах эрх бүхий токенийг илгээнэ</w:t>
+              <w:t>Нэвтрэх үед бүртгэлтэй хэрэглэгч мөн эсэхийг баталгаажуулж хандах эрх бүхий токенийг илгээнэ</w:t>
             </w:r>
             <w:r>
               <w:rPr>
@@ -22779,43 +22613,7 @@
                 <w:szCs w:val="28"/>
                 <w:lang w:val="mn-MN"/>
               </w:rPr>
-              <w:t xml:space="preserve">Нэвтэрснээс хойш </w:t>
-            </w:r>
-            <w:r>
-              <w:rPr>
-                <w:rFonts w:ascii="Times New Roman" w:hAnsi="Times New Roman" w:cs="Times New Roman"/>
-                <w:sz w:val="28"/>
-                <w:szCs w:val="28"/>
-                <w:lang w:val="mn-MN"/>
-              </w:rPr>
-              <w:t>хэрэглэгч</w:t>
-            </w:r>
-            <w:r>
-              <w:rPr>
-                <w:rFonts w:ascii="Times New Roman" w:hAnsi="Times New Roman" w:cs="Times New Roman"/>
-                <w:sz w:val="28"/>
-                <w:szCs w:val="28"/>
-                <w:lang w:val="mn-MN"/>
-              </w:rPr>
-              <w:t xml:space="preserve"> илгээх хүсэлт болгонд уг токен болон </w:t>
-            </w:r>
-            <w:r>
-              <w:rPr>
-                <w:rFonts w:ascii="Times New Roman" w:hAnsi="Times New Roman" w:cs="Times New Roman"/>
-                <w:sz w:val="28"/>
-                <w:szCs w:val="28"/>
-                <w:lang w:val="mn-MN"/>
-              </w:rPr>
-              <w:t>хэрэглэгчийн</w:t>
-            </w:r>
-            <w:r>
-              <w:rPr>
-                <w:rFonts w:ascii="Times New Roman" w:hAnsi="Times New Roman" w:cs="Times New Roman"/>
-                <w:sz w:val="28"/>
-                <w:szCs w:val="28"/>
-                <w:lang w:val="mn-MN"/>
-              </w:rPr>
-              <w:t xml:space="preserve"> мэдээллийг илгээнэ</w:t>
+              <w:t>Нэвтэрснээс хойш хэрэглэгч илгээх хүсэлт болгонд уг токен болон хэрэглэгчийн мэдээллийг илгээнэ</w:t>
             </w:r>
           </w:p>
         </w:tc>
@@ -22862,16 +22660,7 @@
                 <w:szCs w:val="28"/>
                 <w:lang w:val="mn-MN"/>
               </w:rPr>
-              <w:t>Хэрэглэгч</w:t>
-            </w:r>
-            <w:r>
-              <w:rPr>
-                <w:rFonts w:ascii="Times New Roman" w:hAnsi="Times New Roman" w:cs="Times New Roman"/>
-                <w:sz w:val="28"/>
-                <w:szCs w:val="28"/>
-                <w:lang w:val="mn-MN"/>
-              </w:rPr>
-              <w:t xml:space="preserve"> нь өөрийн бүртгэлийг харах</w:t>
+              <w:t>Хэрэглэгч нь өөрийн бүртгэлийг харах</w:t>
             </w:r>
             <w:r>
               <w:rPr>
@@ -24401,21 +24190,147 @@
         <w:jc w:val="center"/>
         <w:rPr>
           <w:rFonts w:ascii="Times New Roman" w:hAnsi="Times New Roman" w:cs="Times New Roman"/>
+          <w:sz w:val="28"/>
+          <w:szCs w:val="28"/>
+          <w:lang w:val="mn-MN"/>
+        </w:rPr>
+      </w:pPr>
+      <w:r>
+        <w:rPr>
+          <w:rFonts w:ascii="Times New Roman" w:hAnsi="Times New Roman" w:cs="Times New Roman"/>
+          <w:sz w:val="28"/>
+          <w:szCs w:val="28"/>
+          <w:lang w:val="mn-MN"/>
+        </w:rPr>
+        <w:t>Бүртгэлээ устгах дарааллын диаграм</w:t>
+      </w:r>
+    </w:p>
+    <w:p>
+      <w:pPr>
+        <w:pStyle w:val="ListParagraph"/>
+        <w:numPr>
+          <w:ilvl w:val="1"/>
+          <w:numId w:val="21"/>
+        </w:numPr>
+        <w:rPr>
+          <w:rFonts w:ascii="Times New Roman" w:hAnsi="Times New Roman" w:cs="Times New Roman"/>
+          <w:b/>
           <w:sz w:val="40"/>
           <w:szCs w:val="40"/>
-        </w:rPr>
-      </w:pPr>
-      <w:r>
-        <w:rPr>
-          <w:rFonts w:ascii="Times New Roman" w:hAnsi="Times New Roman" w:cs="Times New Roman"/>
-          <w:sz w:val="28"/>
-          <w:szCs w:val="28"/>
-          <w:lang w:val="mn-MN"/>
-        </w:rPr>
-        <w:t>Бүртгэлээ устгах дарааллын диаграм</w:t>
-      </w:r>
+          <w:lang w:val="mn-MN"/>
+        </w:rPr>
+      </w:pPr>
+      <w:r>
+        <w:rPr>
+          <w:rFonts w:ascii="Times New Roman" w:hAnsi="Times New Roman" w:cs="Times New Roman"/>
+          <w:b/>
+          <w:sz w:val="40"/>
+          <w:szCs w:val="40"/>
+          <w:lang w:val="mn-MN"/>
+        </w:rPr>
+        <w:lastRenderedPageBreak/>
+        <w:t>Өгөгдлийн урсгалын диаграм</w:t>
+      </w:r>
+    </w:p>
+    <w:p>
+      <w:pPr>
+        <w:rPr>
+          <w:rFonts w:ascii="Times New Roman" w:hAnsi="Times New Roman" w:cs="Times New Roman"/>
+          <w:b/>
+          <w:sz w:val="40"/>
+          <w:szCs w:val="40"/>
+        </w:rPr>
+      </w:pPr>
       <w:bookmarkStart w:id="0" w:name="_GoBack"/>
-      <w:bookmarkEnd w:id="0"/>
+      <w:r>
+        <w:rPr>
+          <w:rFonts w:ascii="Times New Roman" w:hAnsi="Times New Roman" w:cs="Times New Roman"/>
+          <w:b/>
+          <w:noProof/>
+          <w:sz w:val="40"/>
+          <w:szCs w:val="40"/>
+        </w:rPr>
+        <w:drawing>
+          <wp:inline distT="0" distB="0" distL="0" distR="0">
+            <wp:extent cx="5943600" cy="2927350"/>
+            <wp:effectExtent l="0" t="0" r="0" b="6350"/>
+            <wp:docPr id="3" name="Picture 3"/>
+            <wp:cNvGraphicFramePr>
+              <a:graphicFrameLocks xmlns:a="http://schemas.openxmlformats.org/drawingml/2006/main" noChangeAspect="1"/>
+            </wp:cNvGraphicFramePr>
+            <a:graphic xmlns:a="http://schemas.openxmlformats.org/drawingml/2006/main">
+              <a:graphicData uri="http://schemas.openxmlformats.org/drawingml/2006/picture">
+                <pic:pic xmlns:pic="http://schemas.openxmlformats.org/drawingml/2006/picture">
+                  <pic:nvPicPr>
+                    <pic:cNvPr id="3" name="data flow diagram.png"/>
+                    <pic:cNvPicPr/>
+                  </pic:nvPicPr>
+                  <pic:blipFill>
+                    <a:blip r:embed="rId15" cstate="print">
+                      <a:extLst>
+                        <a:ext uri="{28A0092B-C50C-407E-A947-70E740481C1C}">
+                          <a14:useLocalDpi xmlns:a14="http://schemas.microsoft.com/office/drawing/2010/main" val="0"/>
+                        </a:ext>
+                      </a:extLst>
+                    </a:blip>
+                    <a:stretch>
+                      <a:fillRect/>
+                    </a:stretch>
+                  </pic:blipFill>
+                  <pic:spPr>
+                    <a:xfrm>
+                      <a:off x="0" y="0"/>
+                      <a:ext cx="5943600" cy="2927350"/>
+                    </a:xfrm>
+                    <a:prstGeom prst="rect">
+                      <a:avLst/>
+                    </a:prstGeom>
+                  </pic:spPr>
+                </pic:pic>
+              </a:graphicData>
+            </a:graphic>
+          </wp:inline>
+        </w:drawing>
+      </w:r>
+    </w:p>
+    <w:bookmarkEnd w:id="0"/>
+    <w:p>
+      <w:pPr>
+        <w:jc w:val="center"/>
+        <w:rPr>
+          <w:rFonts w:ascii="Times New Roman" w:hAnsi="Times New Roman" w:cs="Times New Roman"/>
+          <w:sz w:val="28"/>
+          <w:szCs w:val="28"/>
+        </w:rPr>
+      </w:pPr>
+      <w:r>
+        <w:rPr>
+          <w:rFonts w:ascii="Times New Roman" w:hAnsi="Times New Roman" w:cs="Times New Roman"/>
+          <w:b/>
+          <w:sz w:val="28"/>
+          <w:szCs w:val="28"/>
+        </w:rPr>
+        <w:t>2.10</w:t>
+      </w:r>
+      <w:r>
+        <w:rPr>
+          <w:rFonts w:ascii="Times New Roman" w:hAnsi="Times New Roman" w:cs="Times New Roman"/>
+          <w:b/>
+          <w:sz w:val="28"/>
+          <w:szCs w:val="28"/>
+          <w:lang w:val="mn-MN"/>
+        </w:rPr>
+        <w:t xml:space="preserve"> </w:t>
+      </w:r>
+      <w:r>
+        <w:rPr>
+          <w:rFonts w:ascii="Times New Roman" w:hAnsi="Times New Roman" w:cs="Times New Roman"/>
+          <w:sz w:val="28"/>
+          <w:szCs w:val="28"/>
+          <w:lang w:val="mn-MN"/>
+        </w:rPr>
+        <w:t>Өгөгдлийн урсгалын диаграм</w:t>
+      </w:r>
     </w:p>
     <w:sectPr>
       <w:pgSz w:w="12240" w:h="15840"/>
@@ -30397,7 +30312,7 @@
 </file>
 
 <file path=customXml/itemProps1.xml><?xml version="1.0" encoding="utf-8"?>
-<ds:datastoreItem xmlns:ds="http://schemas.openxmlformats.org/officeDocument/2006/customXml" ds:itemID="{E795F89F-D293-49BB-A607-6EE98D761DD0}">
+<ds:datastoreItem xmlns:ds="http://schemas.openxmlformats.org/officeDocument/2006/customXml" ds:itemID="{8F9C1BD6-C54D-41B6-9220-2C63F4DEEAEE}">
   <ds:schemaRefs>
     <ds:schemaRef ds:uri="http://schemas.openxmlformats.org/officeDocument/2006/bibliography"/>
   </ds:schemaRefs>

</xml_diff>